<commit_message>
Bab17_Nabila Maulidia_X1 PPLG 1.docx
</commit_message>
<xml_diff>
--- a/Bab17_Nabila Maulidia_X1 PPLG 1.docx
+++ b/Bab17_Nabila Maulidia_X1 PPLG 1.docx
@@ -17,7 +17,7 @@
           <w:color w:val="000000" w:themeColor="text1"/>
           <w:sz w:val="32"/>
         </w:rPr>
-        <w:t>PERTEMUAN 1</w:t>
+        <w:t>PERTEMUAN 17</w:t>
       </w:r>
       <w:r>
         <w:rPr>
@@ -25,22 +25,7 @@
           <w:color w:val="000000" w:themeColor="text1"/>
           <w:sz w:val="32"/>
         </w:rPr>
-        <w:t>7</w:t>
-      </w:r>
-      <w:r>
-        <w:rPr>
-          <w:rFonts w:ascii="Times New Roman" w:hAnsi="Times New Roman"/>
-          <w:color w:val="000000" w:themeColor="text1"/>
-          <w:sz w:val="32"/>
-        </w:rPr>
         <w:br/>
-      </w:r>
-      <w:r>
-        <w:rPr>
-          <w:rFonts w:ascii="Times New Roman" w:hAnsi="Times New Roman"/>
-          <w:color w:val="000000" w:themeColor="text1"/>
-          <w:sz w:val="32"/>
-        </w:rPr>
         <w:t>ARRAY / LARIK</w:t>
       </w:r>
     </w:p>
@@ -65,18 +50,8 @@
           <w:color w:val="000000" w:themeColor="text1"/>
           <w:sz w:val="28"/>
         </w:rPr>
-        <w:t xml:space="preserve">Nama: Nabila </w:t>
+        <w:t>Nama: Nabila Maulidia</w:t>
       </w:r>
-      <w:proofErr w:type="spellStart"/>
-      <w:r>
-        <w:rPr>
-          <w:rFonts w:ascii="Georgia" w:hAnsi="Georgia"/>
-          <w:color w:val="000000" w:themeColor="text1"/>
-          <w:sz w:val="28"/>
-        </w:rPr>
-        <w:t>Maulidia</w:t>
-      </w:r>
-      <w:proofErr w:type="spellEnd"/>
       <w:r>
         <w:rPr>
           <w:rFonts w:ascii="Georgia" w:hAnsi="Georgia"/>
@@ -106,69 +81,8 @@
           <w:numId w:val="1"/>
         </w:numPr>
       </w:pPr>
-      <w:proofErr w:type="spellStart"/>
       <w:r>
-        <w:t>Modifikasi</w:t>
-      </w:r>
-      <w:proofErr w:type="spellEnd"/>
-      <w:r>
-        <w:t xml:space="preserve"> program Arraylength.java </w:t>
-      </w:r>
-      <w:proofErr w:type="spellStart"/>
-      <w:proofErr w:type="gramStart"/>
-      <w:r>
-        <w:t>diatas</w:t>
-      </w:r>
-      <w:proofErr w:type="spellEnd"/>
-      <w:r>
-        <w:t xml:space="preserve"> ,</w:t>
-      </w:r>
-      <w:proofErr w:type="gramEnd"/>
-      <w:r>
-        <w:t xml:space="preserve"> </w:t>
-      </w:r>
-      <w:proofErr w:type="spellStart"/>
-      <w:r>
-        <w:t>gunakan</w:t>
-      </w:r>
-      <w:proofErr w:type="spellEnd"/>
-      <w:r>
-        <w:t xml:space="preserve"> class scanner </w:t>
-      </w:r>
-      <w:proofErr w:type="spellStart"/>
-      <w:r>
-        <w:t>untuk</w:t>
-      </w:r>
-      <w:proofErr w:type="spellEnd"/>
-      <w:r>
-        <w:t xml:space="preserve"> </w:t>
-      </w:r>
-      <w:proofErr w:type="spellStart"/>
-      <w:r>
-        <w:t>menerima</w:t>
-      </w:r>
-      <w:proofErr w:type="spellEnd"/>
-      <w:r>
-        <w:t xml:space="preserve"> </w:t>
-      </w:r>
-      <w:proofErr w:type="spellStart"/>
-      <w:r>
-        <w:t>inputan</w:t>
-      </w:r>
-      <w:proofErr w:type="spellEnd"/>
-      <w:r>
-        <w:t xml:space="preserve"> </w:t>
-      </w:r>
-      <w:proofErr w:type="spellStart"/>
-      <w:r>
-        <w:t>dari</w:t>
-      </w:r>
-      <w:proofErr w:type="spellEnd"/>
-      <w:r>
-        <w:t xml:space="preserve"> keyboard</w:t>
-      </w:r>
-      <w:r>
-        <w:t>.</w:t>
+        <w:t>Modifikasi program Arraylength.java diatas , gunakan class scanner untuk menerima inputan dari keyboard.</w:t>
       </w:r>
     </w:p>
     <w:p>
@@ -185,7 +99,6 @@
           <w:numId w:val="2"/>
         </w:numPr>
       </w:pPr>
-      <w:proofErr w:type="spellStart"/>
       <w:r>
         <w:rPr>
           <w:rFonts w:ascii="Times New Roman" w:hAnsi="Times New Roman"/>
@@ -193,49 +106,8 @@
           <w:color w:val="000000" w:themeColor="text1"/>
           <w:sz w:val="24"/>
         </w:rPr>
-        <w:t>Modifikasi</w:t>
+        <w:t>Modifikasi Program Array Dengan Input Dari Keyboard :</w:t>
       </w:r>
-      <w:proofErr w:type="spellEnd"/>
-      <w:r>
-        <w:rPr>
-          <w:rFonts w:ascii="Times New Roman" w:hAnsi="Times New Roman"/>
-          <w:b/>
-          <w:color w:val="000000" w:themeColor="text1"/>
-          <w:sz w:val="24"/>
-        </w:rPr>
-        <w:t xml:space="preserve"> Program Array </w:t>
-      </w:r>
-      <w:proofErr w:type="spellStart"/>
-      <w:r>
-        <w:rPr>
-          <w:rFonts w:ascii="Times New Roman" w:hAnsi="Times New Roman"/>
-          <w:b/>
-          <w:color w:val="000000" w:themeColor="text1"/>
-          <w:sz w:val="24"/>
-        </w:rPr>
-        <w:t>Dengan</w:t>
-      </w:r>
-      <w:proofErr w:type="spellEnd"/>
-      <w:r>
-        <w:rPr>
-          <w:rFonts w:ascii="Times New Roman" w:hAnsi="Times New Roman"/>
-          <w:b/>
-          <w:color w:val="000000" w:themeColor="text1"/>
-          <w:sz w:val="24"/>
-        </w:rPr>
-        <w:t xml:space="preserve"> Input Dari </w:t>
-      </w:r>
-      <w:proofErr w:type="gramStart"/>
-      <w:r>
-        <w:rPr>
-          <w:rFonts w:ascii="Times New Roman" w:hAnsi="Times New Roman"/>
-          <w:b/>
-          <w:color w:val="000000" w:themeColor="text1"/>
-          <w:sz w:val="24"/>
-        </w:rPr>
-        <w:t>Keyboard :</w:t>
-      </w:r>
-      <w:proofErr w:type="gramEnd"/>
     </w:p>
     <w:p>
       <w:r>
@@ -335,19 +207,8 @@
           <w:sz w:val="24"/>
         </w:rPr>
         <w:lastRenderedPageBreak/>
-        <w:t xml:space="preserve">Hasil </w:t>
+        <w:t>Hasil Program :</w:t>
       </w:r>
-      <w:proofErr w:type="gramStart"/>
-      <w:r>
-        <w:rPr>
-          <w:rFonts w:ascii="Times New Roman" w:hAnsi="Times New Roman"/>
-          <w:b/>
-          <w:color w:val="000000" w:themeColor="text1"/>
-          <w:sz w:val="24"/>
-        </w:rPr>
-        <w:t>Program :</w:t>
-      </w:r>
-      <w:proofErr w:type="gramEnd"/>
     </w:p>
     <w:p>
       <w:pPr>
@@ -407,98 +268,8 @@
         </w:numPr>
       </w:pPr>
       <w:r>
-        <w:t xml:space="preserve">Buat array </w:t>
+        <w:t>Buat array multidimensi untuk nama negara dan ibukotanya, Akses array dan tampilkan di layar outputnya adalah sebagai berikut :</w:t>
       </w:r>
-      <w:proofErr w:type="spellStart"/>
-      <w:r>
-        <w:t>multidimensi</w:t>
-      </w:r>
-      <w:proofErr w:type="spellEnd"/>
-      <w:r>
-        <w:t xml:space="preserve"> </w:t>
-      </w:r>
-      <w:proofErr w:type="spellStart"/>
-      <w:r>
-        <w:t>untuk</w:t>
-      </w:r>
-      <w:proofErr w:type="spellEnd"/>
-      <w:r>
-        <w:t xml:space="preserve"> </w:t>
-      </w:r>
-      <w:proofErr w:type="spellStart"/>
-      <w:r>
-        <w:t>nama</w:t>
-      </w:r>
-      <w:proofErr w:type="spellEnd"/>
-      <w:r>
-        <w:t xml:space="preserve"> negara dan </w:t>
-      </w:r>
-      <w:proofErr w:type="spellStart"/>
-      <w:r>
-        <w:t>ibukotanya</w:t>
-      </w:r>
-      <w:proofErr w:type="spellEnd"/>
-      <w:r>
-        <w:t xml:space="preserve">, </w:t>
-      </w:r>
-      <w:proofErr w:type="spellStart"/>
-      <w:r>
-        <w:t>Akses</w:t>
-      </w:r>
-      <w:proofErr w:type="spellEnd"/>
-      <w:r>
-        <w:t xml:space="preserve"> array dan </w:t>
-      </w:r>
-      <w:proofErr w:type="spellStart"/>
-      <w:r>
-        <w:t>tampilkan</w:t>
-      </w:r>
-      <w:proofErr w:type="spellEnd"/>
-      <w:r>
-        <w:t xml:space="preserve"> di </w:t>
-      </w:r>
-      <w:proofErr w:type="spellStart"/>
-      <w:r>
-        <w:t>layar</w:t>
-      </w:r>
-      <w:proofErr w:type="spellEnd"/>
-      <w:r>
-        <w:t xml:space="preserve"> </w:t>
-      </w:r>
-      <w:proofErr w:type="spellStart"/>
-      <w:r>
-        <w:t>outputnya</w:t>
-      </w:r>
-      <w:proofErr w:type="spellEnd"/>
-      <w:r>
-        <w:t xml:space="preserve"> </w:t>
-      </w:r>
-      <w:proofErr w:type="spellStart"/>
-      <w:r>
-        <w:t>adalah</w:t>
-      </w:r>
-      <w:proofErr w:type="spellEnd"/>
-      <w:r>
-        <w:t xml:space="preserve"> </w:t>
-      </w:r>
-      <w:proofErr w:type="spellStart"/>
-      <w:r>
-        <w:t>sebagai</w:t>
-      </w:r>
-      <w:proofErr w:type="spellEnd"/>
-      <w:r>
-        <w:t xml:space="preserve"> </w:t>
-      </w:r>
-      <w:proofErr w:type="spellStart"/>
-      <w:proofErr w:type="gramStart"/>
-      <w:r>
-        <w:t>berikut</w:t>
-      </w:r>
-      <w:proofErr w:type="spellEnd"/>
-      <w:r>
-        <w:t xml:space="preserve"> :</w:t>
-      </w:r>
-      <w:proofErr w:type="gramEnd"/>
     </w:p>
     <w:p>
       <w:pPr>
@@ -520,70 +291,8 @@
           <w:color w:val="000000" w:themeColor="text1"/>
           <w:sz w:val="24"/>
         </w:rPr>
-        <w:t xml:space="preserve">Array </w:t>
+        <w:t>Array Multidimensi Untuk Negara Dan Ibukota :</w:t>
       </w:r>
-      <w:proofErr w:type="spellStart"/>
-      <w:r>
-        <w:rPr>
-          <w:rFonts w:ascii="Times New Roman" w:hAnsi="Times New Roman"/>
-          <w:b/>
-          <w:color w:val="000000" w:themeColor="text1"/>
-          <w:sz w:val="24"/>
-        </w:rPr>
-        <w:t>Multidimensi</w:t>
-      </w:r>
-      <w:proofErr w:type="spellEnd"/>
-      <w:r>
-        <w:rPr>
-          <w:rFonts w:ascii="Times New Roman" w:hAnsi="Times New Roman"/>
-          <w:b/>
-          <w:color w:val="000000" w:themeColor="text1"/>
-          <w:sz w:val="24"/>
-        </w:rPr>
-        <w:t xml:space="preserve"> </w:t>
-      </w:r>
-      <w:proofErr w:type="spellStart"/>
-      <w:r>
-        <w:rPr>
-          <w:rFonts w:ascii="Times New Roman" w:hAnsi="Times New Roman"/>
-          <w:b/>
-          <w:color w:val="000000" w:themeColor="text1"/>
-          <w:sz w:val="24"/>
-        </w:rPr>
-        <w:t>Untuk</w:t>
-      </w:r>
-      <w:proofErr w:type="spellEnd"/>
-      <w:r>
-        <w:rPr>
-          <w:rFonts w:ascii="Times New Roman" w:hAnsi="Times New Roman"/>
-          <w:b/>
-          <w:color w:val="000000" w:themeColor="text1"/>
-          <w:sz w:val="24"/>
-        </w:rPr>
-        <w:t xml:space="preserve"> Negara Dan </w:t>
-      </w:r>
-      <w:proofErr w:type="spellStart"/>
-      <w:proofErr w:type="gramStart"/>
-      <w:r>
-        <w:rPr>
-          <w:rFonts w:ascii="Times New Roman" w:hAnsi="Times New Roman"/>
-          <w:b/>
-          <w:color w:val="000000" w:themeColor="text1"/>
-          <w:sz w:val="24"/>
-        </w:rPr>
-        <w:t>Ibukota</w:t>
-      </w:r>
-      <w:proofErr w:type="spellEnd"/>
-      <w:r>
-        <w:rPr>
-          <w:rFonts w:ascii="Times New Roman" w:hAnsi="Times New Roman"/>
-          <w:b/>
-          <w:color w:val="000000" w:themeColor="text1"/>
-          <w:sz w:val="24"/>
-        </w:rPr>
-        <w:t xml:space="preserve"> :</w:t>
-      </w:r>
-      <w:proofErr w:type="gramEnd"/>
     </w:p>
     <w:p>
       <w:r>
@@ -641,40 +350,31 @@
           <w:color w:val="000000" w:themeColor="text1"/>
           <w:sz w:val="24"/>
         </w:rPr>
-        <w:t xml:space="preserve">Hasil </w:t>
+        <w:t>Hasil Program :</w:t>
       </w:r>
-      <w:proofErr w:type="gramStart"/>
+    </w:p>
+    <w:p>
       <w:r>
         <w:rPr>
-          <w:rFonts w:ascii="Times New Roman" w:hAnsi="Times New Roman"/>
-          <w:b/>
-          <w:color w:val="000000" w:themeColor="text1"/>
-          <w:sz w:val="24"/>
-        </w:rPr>
-        <w:t>Program :</w:t>
-      </w:r>
-      <w:proofErr w:type="gramEnd"/>
-    </w:p>
-    <w:p>
-      <w:r>
-        <w:rPr>
           <w:noProof/>
         </w:rPr>
         <w:drawing>
-          <wp:inline distT="0" distB="0" distL="0" distR="0" wp14:anchorId="5ACCF5C8" wp14:editId="03FDE209">
-            <wp:extent cx="4714875" cy="2362200"/>
-            <wp:effectExtent l="0" t="0" r="9525" b="0"/>
-            <wp:docPr id="4" name="Picture 4"/>
-            <wp:cNvGraphicFramePr/>
+          <wp:inline distT="0" distB="0" distL="0" distR="0" wp14:anchorId="49AE6729" wp14:editId="42B860E4">
+            <wp:extent cx="4733925" cy="1781175"/>
+            <wp:effectExtent l="0" t="0" r="9525" b="9525"/>
+            <wp:docPr id="5" name="Picture 5"/>
+            <wp:cNvGraphicFramePr>
+              <a:graphicFrameLocks xmlns:a="http://schemas.openxmlformats.org/drawingml/2006/main" noChangeAspect="1"/>
+            </wp:cNvGraphicFramePr>
             <a:graphic xmlns:a="http://schemas.openxmlformats.org/drawingml/2006/main">
               <a:graphicData uri="http://schemas.openxmlformats.org/drawingml/2006/picture">
                 <pic:pic xmlns:pic="http://schemas.openxmlformats.org/drawingml/2006/picture">
                   <pic:nvPicPr>
-                    <pic:cNvPr id="3" name="Picture 3"/>
+                    <pic:cNvPr id="1" name=""/>
                     <pic:cNvPicPr/>
                   </pic:nvPicPr>
                   <pic:blipFill>
-                    <a:blip r:embed="rId7"/>
+                    <a:blip r:embed="rId8"/>
                     <a:stretch>
                       <a:fillRect/>
                     </a:stretch>
@@ -682,7 +382,7 @@
                   <pic:spPr>
                     <a:xfrm>
                       <a:off x="0" y="0"/>
-                      <a:ext cx="4714875" cy="2362200"/>
+                      <a:ext cx="4733925" cy="1781175"/>
                     </a:xfrm>
                     <a:prstGeom prst="rect">
                       <a:avLst/>

</xml_diff>